<commit_message>
Change in T1 T5
</commit_message>
<xml_diff>
--- a/Assignment_5/CS374 Homework 5 T1.docx
+++ b/Assignment_5/CS374 Homework 5 T1.docx
@@ -582,7 +582,34 @@
           <w:kern w:val="0"/>
           <w:szCs w:val="21"/>
         </w:rPr>
-        <w:t>: We could solve this problem by the following steps:</w:t>
+        <w:t xml:space="preserve">: </w:t>
+      </w:r>
+    </w:p>
+    <w:p>
+      <w:pPr>
+        <w:widowControl/>
+        <w:jc w:val="left"/>
+        <w:rPr>
+          <w:rFonts w:ascii="Times New Roman" w:hAnsi="Times New Roman" w:cs="Times New Roman"/>
+          <w:kern w:val="0"/>
+          <w:szCs w:val="21"/>
+        </w:rPr>
+      </w:pPr>
+      <w:r>
+        <w:rPr>
+          <w:rFonts w:ascii="Times New Roman" w:hAnsi="Times New Roman" w:cs="Times New Roman"/>
+          <w:kern w:val="0"/>
+          <w:szCs w:val="21"/>
+        </w:rPr>
+        <w:t xml:space="preserve">(1) </w:t>
+      </w:r>
+      <w:r>
+        <w:rPr>
+          <w:rFonts w:ascii="Times New Roman" w:hAnsi="Times New Roman" w:cs="Times New Roman"/>
+          <w:kern w:val="0"/>
+          <w:szCs w:val="21"/>
+        </w:rPr>
+        <w:t>We could solve this problem by the following steps:</w:t>
       </w:r>
     </w:p>
     <w:p>
@@ -596,14 +623,6 @@
           <w:szCs w:val="21"/>
         </w:rPr>
       </w:pPr>
-      <w:r>
-        <w:rPr>
-          <w:rFonts w:ascii="Times New Roman" w:hAnsi="Times New Roman" w:cs="Times New Roman"/>
-          <w:kern w:val="0"/>
-          <w:szCs w:val="21"/>
-        </w:rPr>
-        <w:t xml:space="preserve">(1) </w:t>
-      </w:r>
       <w:proofErr w:type="spellStart"/>
       <w:r>
         <w:rPr>
@@ -852,7 +871,16 @@
           <w:kern w:val="0"/>
           <w:szCs w:val="21"/>
         </w:rPr>
-        <w:t>ii. then, to avoid bridge crossing, we build the bridges from left to right, and each column of a bridge must have the second-row number larger than the last one before building. Therefore, we could find the number of the longest increasing subsequence (LIS) of the second row with backtracking skills that would be the max number of bridges if we consider in the first-row perspective</w:t>
+        <w:t xml:space="preserve">ii. then, to avoid bridge crossing, we build the bridges from left to right, and each column of a bridge must have the second-row number larger than the last one before building. Therefore, we could find the number of the longest increasing subsequence (LIS) of the second row with </w:t>
+      </w:r>
+      <w:r>
+        <w:rPr>
+          <w:rFonts w:ascii="Times New Roman" w:hAnsi="Times New Roman" w:cs="Times New Roman"/>
+          <w:kern w:val="0"/>
+          <w:szCs w:val="21"/>
+        </w:rPr>
+        <w:lastRenderedPageBreak/>
+        <w:t>backtracking skills that would be the max number of bridges if we consider in the first-row perspective</w:t>
       </w:r>
       <w:r>
         <w:rPr>
@@ -866,7 +894,6 @@
     <w:p>
       <w:pPr>
         <w:widowControl/>
-        <w:ind w:leftChars="200" w:left="420"/>
         <w:jc w:val="left"/>
         <w:rPr>
           <w:rFonts w:ascii="Times New Roman" w:hAnsi="Times New Roman" w:cs="Times New Roman"/>
@@ -874,250 +901,361 @@
           <w:szCs w:val="21"/>
         </w:rPr>
       </w:pPr>
-      <w:r>
-        <w:rPr>
-          <w:rFonts w:ascii="Times New Roman" w:hAnsi="Times New Roman" w:cs="Times New Roman"/>
-          <w:kern w:val="0"/>
-          <w:szCs w:val="21"/>
-        </w:rPr>
-        <w:lastRenderedPageBreak/>
-        <w:t xml:space="preserve">(2) </w:t>
-      </w:r>
-      <w:proofErr w:type="spellStart"/>
-      <w:r>
-        <w:rPr>
-          <w:rFonts w:ascii="Times New Roman" w:hAnsi="Times New Roman" w:cs="Times New Roman"/>
-          <w:kern w:val="0"/>
-          <w:szCs w:val="21"/>
-        </w:rPr>
-        <w:t>i</w:t>
-      </w:r>
-      <w:proofErr w:type="spellEnd"/>
-      <w:r>
-        <w:rPr>
-          <w:rFonts w:ascii="Times New Roman" w:hAnsi="Times New Roman" w:cs="Times New Roman"/>
-          <w:kern w:val="0"/>
-          <w:szCs w:val="21"/>
-        </w:rPr>
-        <w:t xml:space="preserve">. sort x by the second row. e.g. </w:t>
-      </w:r>
-      <m:oMath>
-        <m:r>
-          <w:rPr>
-            <w:rFonts w:ascii="Cambria Math" w:hAnsi="Cambria Math" w:cs="Times New Roman"/>
-            <w:kern w:val="0"/>
-            <w:szCs w:val="21"/>
-          </w:rPr>
-          <m:t>x→</m:t>
-        </m:r>
-        <m:d>
-          <m:dPr>
-            <m:begChr m:val="["/>
-            <m:endChr m:val="]"/>
-            <m:ctrlPr>
-              <w:rPr>
-                <w:rFonts w:ascii="Cambria Math" w:hAnsi="Cambria Math" w:cs="Times New Roman"/>
-                <w:i/>
-                <w:kern w:val="0"/>
-                <w:szCs w:val="21"/>
-              </w:rPr>
-            </m:ctrlPr>
-          </m:dPr>
-          <m:e>
-            <m:m>
-              <m:mPr>
-                <m:mcs>
-                  <m:mc>
-                    <m:mcPr>
-                      <m:count m:val="5"/>
-                      <m:mcJc m:val="center"/>
-                    </m:mcPr>
-                  </m:mc>
-                </m:mcs>
-                <m:ctrlPr>
-                  <w:rPr>
-                    <w:rFonts w:ascii="Cambria Math" w:hAnsi="Cambria Math"/>
-                    <w:i/>
-                    <w:color w:val="555555"/>
-                    <w:sz w:val="26"/>
-                    <w:szCs w:val="26"/>
-                    <w:shd w:val="clear" w:color="auto" w:fill="FFFFFF"/>
-                  </w:rPr>
-                </m:ctrlPr>
-              </m:mPr>
-              <m:mr>
+    </w:p>
+    <w:p>
+      <w:pPr>
+        <w:widowControl/>
+        <w:jc w:val="left"/>
+        <w:rPr>
+          <w:rFonts w:ascii="Times New Roman" w:hAnsi="Times New Roman" w:cs="Times New Roman"/>
+          <w:kern w:val="0"/>
+          <w:szCs w:val="21"/>
+        </w:rPr>
+      </w:pPr>
+      <w:r>
+        <w:rPr>
+          <w:rFonts w:ascii="Times New Roman" w:hAnsi="Times New Roman" w:cs="Times New Roman" w:hint="eastAsia"/>
+          <w:kern w:val="0"/>
+          <w:szCs w:val="21"/>
+        </w:rPr>
+        <w:t>(</w:t>
+      </w:r>
+      <w:r>
+        <w:rPr>
+          <w:rFonts w:ascii="Times New Roman" w:hAnsi="Times New Roman" w:cs="Times New Roman"/>
+          <w:kern w:val="0"/>
+          <w:szCs w:val="21"/>
+        </w:rPr>
+        <w:t>2) In the LIS algorithm we have the recurrence relation as</w:t>
+      </w:r>
+    </w:p>
+    <w:p>
+      <w:pPr>
+        <w:widowControl/>
+        <w:jc w:val="left"/>
+        <w:rPr>
+          <w:rFonts w:ascii="Times New Roman" w:hAnsi="Times New Roman" w:cs="Times New Roman"/>
+          <w:kern w:val="0"/>
+          <w:szCs w:val="21"/>
+        </w:rPr>
+      </w:pPr>
+      <m:oMathPara>
+        <m:oMath>
+          <m:r>
+            <w:rPr>
+              <w:rFonts w:ascii="Cambria Math" w:hAnsi="Cambria Math" w:cs="Times New Roman"/>
+              <w:kern w:val="0"/>
+              <w:szCs w:val="21"/>
+            </w:rPr>
+            <m:t>LIS</m:t>
+          </m:r>
+          <m:d>
+            <m:dPr>
+              <m:ctrlPr>
+                <w:rPr>
+                  <w:rFonts w:ascii="Cambria Math" w:hAnsi="Cambria Math" w:cs="Times New Roman"/>
+                  <w:i/>
+                  <w:kern w:val="0"/>
+                  <w:szCs w:val="21"/>
+                </w:rPr>
+              </m:ctrlPr>
+            </m:dPr>
+            <m:e>
+              <m:r>
+                <w:rPr>
+                  <w:rFonts w:ascii="Cambria Math" w:hAnsi="Cambria Math" w:cs="Times New Roman"/>
+                  <w:kern w:val="0"/>
+                  <w:szCs w:val="21"/>
+                </w:rPr>
+                <m:t>i,j</m:t>
+              </m:r>
+            </m:e>
+          </m:d>
+          <m:r>
+            <w:rPr>
+              <w:rFonts w:ascii="Cambria Math" w:hAnsi="Cambria Math" w:cs="Times New Roman"/>
+              <w:kern w:val="0"/>
+              <w:szCs w:val="21"/>
+            </w:rPr>
+            <m:t>=</m:t>
+          </m:r>
+          <m:d>
+            <m:dPr>
+              <m:begChr m:val="{"/>
+              <m:endChr m:val=""/>
+              <m:ctrlPr>
+                <w:rPr>
+                  <w:rFonts w:ascii="Cambria Math" w:hAnsi="Cambria Math" w:cs="Times New Roman"/>
+                  <w:i/>
+                  <w:kern w:val="0"/>
+                  <w:szCs w:val="21"/>
+                </w:rPr>
+              </m:ctrlPr>
+            </m:dPr>
+            <m:e>
+              <m:eqArr>
+                <m:eqArrPr>
+                  <m:ctrlPr>
+                    <w:rPr>
+                      <w:rFonts w:ascii="Cambria Math" w:hAnsi="Cambria Math" w:cs="Times New Roman"/>
+                      <w:i/>
+                      <w:kern w:val="0"/>
+                      <w:szCs w:val="21"/>
+                    </w:rPr>
+                  </m:ctrlPr>
+                </m:eqArrPr>
                 <m:e>
                   <m:r>
                     <w:rPr>
-                      <w:rFonts w:ascii="Cambria Math" w:hAnsi="Cambria Math"/>
-                      <w:color w:val="555555"/>
-                      <w:sz w:val="26"/>
-                      <w:szCs w:val="26"/>
-                      <w:shd w:val="clear" w:color="auto" w:fill="FFFFFF"/>
+                      <w:rFonts w:ascii="Cambria Math" w:hAnsi="Cambria Math" w:cs="Times New Roman"/>
+                      <w:kern w:val="0"/>
+                      <w:szCs w:val="21"/>
                     </w:rPr>
-                    <m:t>6</m:t>
+                    <m:t xml:space="preserve">0, </m:t>
+                  </m:r>
+                  <m:r>
+                    <w:rPr>
+                      <w:rFonts w:ascii="Cambria Math" w:hAnsi="Cambria Math" w:cs="Times New Roman"/>
+                      <w:kern w:val="0"/>
+                      <w:szCs w:val="21"/>
+                    </w:rPr>
+                    <m:t xml:space="preserve"> </m:t>
+                  </m:r>
+                  <m:r>
+                    <w:rPr>
+                      <w:rFonts w:ascii="Cambria Math" w:hAnsi="Cambria Math" w:cs="Times New Roman"/>
+                      <w:kern w:val="0"/>
+                      <w:szCs w:val="21"/>
+                    </w:rPr>
+                    <m:t>if i&gt;n</m:t>
                   </m:r>
                 </m:e>
                 <m:e>
                   <m:r>
                     <w:rPr>
-                      <w:rFonts w:ascii="Cambria Math" w:hAnsi="Cambria Math"/>
-                      <w:color w:val="555555"/>
-                      <w:sz w:val="26"/>
-                      <w:szCs w:val="26"/>
-                      <w:shd w:val="clear" w:color="auto" w:fill="FFFFFF"/>
+                      <w:rFonts w:ascii="Cambria Math" w:hAnsi="Cambria Math" w:cs="Times New Roman"/>
+                      <w:kern w:val="0"/>
+                      <w:szCs w:val="21"/>
                     </w:rPr>
-                    <m:t>2</m:t>
+                    <m:t>LIS</m:t>
+                  </m:r>
+                  <m:d>
+                    <m:dPr>
+                      <m:ctrlPr>
+                        <w:rPr>
+                          <w:rFonts w:ascii="Cambria Math" w:hAnsi="Cambria Math" w:cs="Times New Roman"/>
+                          <w:i/>
+                          <w:kern w:val="0"/>
+                          <w:szCs w:val="21"/>
+                        </w:rPr>
+                      </m:ctrlPr>
+                    </m:dPr>
+                    <m:e>
+                      <m:r>
+                        <w:rPr>
+                          <w:rFonts w:ascii="Cambria Math" w:hAnsi="Cambria Math" w:cs="Times New Roman"/>
+                          <w:kern w:val="0"/>
+                          <w:szCs w:val="21"/>
+                        </w:rPr>
+                        <m:t>i+1,j</m:t>
+                      </m:r>
+                    </m:e>
+                  </m:d>
+                  <m:r>
+                    <w:rPr>
+                      <w:rFonts w:ascii="Cambria Math" w:hAnsi="Cambria Math" w:cs="Times New Roman"/>
+                      <w:kern w:val="0"/>
+                      <w:szCs w:val="21"/>
+                    </w:rPr>
+                    <m:t xml:space="preserve">, </m:t>
+                  </m:r>
+                  <m:r>
+                    <w:rPr>
+                      <w:rFonts w:ascii="Cambria Math" w:hAnsi="Cambria Math" w:cs="Times New Roman"/>
+                      <w:kern w:val="0"/>
+                      <w:szCs w:val="21"/>
+                    </w:rPr>
+                    <m:t xml:space="preserve"> </m:t>
+                  </m:r>
+                  <m:r>
+                    <w:rPr>
+                      <w:rFonts w:ascii="Cambria Math" w:hAnsi="Cambria Math" w:cs="Times New Roman"/>
+                      <w:kern w:val="0"/>
+                      <w:szCs w:val="21"/>
+                    </w:rPr>
+                    <m:t>if i≤n and A</m:t>
+                  </m:r>
+                  <m:d>
+                    <m:dPr>
+                      <m:begChr m:val="["/>
+                      <m:endChr m:val="]"/>
+                      <m:ctrlPr>
+                        <w:rPr>
+                          <w:rFonts w:ascii="Cambria Math" w:hAnsi="Cambria Math" w:cs="Times New Roman"/>
+                          <w:i/>
+                          <w:kern w:val="0"/>
+                          <w:szCs w:val="21"/>
+                        </w:rPr>
+                      </m:ctrlPr>
+                    </m:dPr>
+                    <m:e>
+                      <m:r>
+                        <w:rPr>
+                          <w:rFonts w:ascii="Cambria Math" w:hAnsi="Cambria Math" w:cs="Times New Roman"/>
+                          <w:kern w:val="0"/>
+                          <w:szCs w:val="21"/>
+                        </w:rPr>
+                        <m:t>j</m:t>
+                      </m:r>
+                    </m:e>
+                  </m:d>
+                  <m:r>
+                    <w:rPr>
+                      <w:rFonts w:ascii="Cambria Math" w:hAnsi="Cambria Math" w:cs="Times New Roman"/>
+                      <w:kern w:val="0"/>
+                      <w:szCs w:val="21"/>
+                    </w:rPr>
+                    <m:t>≥A[i]</m:t>
                   </m:r>
                 </m:e>
                 <m:e>
+                  <m:func>
+                    <m:funcPr>
+                      <m:ctrlPr>
+                        <w:rPr>
+                          <w:rFonts w:ascii="Cambria Math" w:hAnsi="Cambria Math" w:cs="Times New Roman"/>
+                          <w:kern w:val="0"/>
+                          <w:szCs w:val="21"/>
+                        </w:rPr>
+                      </m:ctrlPr>
+                    </m:funcPr>
+                    <m:fName>
+                      <m:r>
+                        <m:rPr>
+                          <m:sty m:val="p"/>
+                        </m:rPr>
+                        <w:rPr>
+                          <w:rFonts w:ascii="Cambria Math" w:hAnsi="Cambria Math" w:cs="Times New Roman"/>
+                          <w:kern w:val="0"/>
+                          <w:szCs w:val="21"/>
+                        </w:rPr>
+                        <m:t>max</m:t>
+                      </m:r>
+                    </m:fName>
+                    <m:e>
+                      <m:d>
+                        <m:dPr>
+                          <m:ctrlPr>
+                            <w:rPr>
+                              <w:rFonts w:ascii="Cambria Math" w:hAnsi="Cambria Math" w:cs="Times New Roman"/>
+                              <w:i/>
+                              <w:kern w:val="0"/>
+                              <w:szCs w:val="21"/>
+                            </w:rPr>
+                          </m:ctrlPr>
+                        </m:dPr>
+                        <m:e>
+                          <m:r>
+                            <w:rPr>
+                              <w:rFonts w:ascii="Cambria Math" w:hAnsi="Cambria Math" w:cs="Times New Roman"/>
+                              <w:kern w:val="0"/>
+                              <w:szCs w:val="21"/>
+                            </w:rPr>
+                            <m:t>LIS</m:t>
+                          </m:r>
+                          <m:d>
+                            <m:dPr>
+                              <m:ctrlPr>
+                                <w:rPr>
+                                  <w:rFonts w:ascii="Cambria Math" w:hAnsi="Cambria Math" w:cs="Times New Roman"/>
+                                  <w:i/>
+                                  <w:kern w:val="0"/>
+                                  <w:szCs w:val="21"/>
+                                </w:rPr>
+                              </m:ctrlPr>
+                            </m:dPr>
+                            <m:e>
+                              <m:r>
+                                <w:rPr>
+                                  <w:rFonts w:ascii="Cambria Math" w:hAnsi="Cambria Math" w:cs="Times New Roman"/>
+                                  <w:kern w:val="0"/>
+                                  <w:szCs w:val="21"/>
+                                </w:rPr>
+                                <m:t>i+1,j</m:t>
+                              </m:r>
+                            </m:e>
+                          </m:d>
+                          <m:r>
+                            <w:rPr>
+                              <w:rFonts w:ascii="Cambria Math" w:hAnsi="Cambria Math" w:cs="Times New Roman"/>
+                              <w:kern w:val="0"/>
+                              <w:szCs w:val="21"/>
+                            </w:rPr>
+                            <m:t>, 1+LIS</m:t>
+                          </m:r>
+                          <m:d>
+                            <m:dPr>
+                              <m:ctrlPr>
+                                <w:rPr>
+                                  <w:rFonts w:ascii="Cambria Math" w:hAnsi="Cambria Math" w:cs="Times New Roman"/>
+                                  <w:i/>
+                                  <w:kern w:val="0"/>
+                                  <w:szCs w:val="21"/>
+                                </w:rPr>
+                              </m:ctrlPr>
+                            </m:dPr>
+                            <m:e>
+                              <m:r>
+                                <w:rPr>
+                                  <w:rFonts w:ascii="Cambria Math" w:hAnsi="Cambria Math" w:cs="Times New Roman"/>
+                                  <w:kern w:val="0"/>
+                                  <w:szCs w:val="21"/>
+                                </w:rPr>
+                                <m:t>i+1,i</m:t>
+                              </m:r>
+                            </m:e>
+                          </m:d>
+                        </m:e>
+                      </m:d>
+                    </m:e>
+                  </m:func>
                   <m:r>
                     <w:rPr>
-                      <w:rFonts w:ascii="Cambria Math" w:hAnsi="Cambria Math"/>
-                      <w:color w:val="555555"/>
-                      <w:sz w:val="26"/>
-                      <w:szCs w:val="26"/>
-                      <w:shd w:val="clear" w:color="auto" w:fill="FFFFFF"/>
+                      <w:rFonts w:ascii="Cambria Math" w:hAnsi="Cambria Math" w:cs="Times New Roman"/>
+                      <w:kern w:val="0"/>
+                      <w:szCs w:val="21"/>
                     </w:rPr>
-                    <m:t>1</m:t>
+                    <m:t xml:space="preserve">, </m:t>
                   </m:r>
-                  <m:ctrlPr>
+                  <m:r>
+                    <m:rPr>
+                      <m:lit/>
+                    </m:rPr>
                     <w:rPr>
-                      <w:rFonts w:ascii="Cambria Math" w:eastAsia="Cambria Math" w:hAnsi="Cambria Math" w:cs="Cambria Math"/>
-                      <w:i/>
-                      <w:color w:val="555555"/>
-                      <w:sz w:val="26"/>
-                      <w:szCs w:val="26"/>
-                      <w:shd w:val="clear" w:color="auto" w:fill="FFFFFF"/>
+                      <w:rFonts w:ascii="Cambria Math" w:hAnsi="Cambria Math" w:cs="Times New Roman"/>
+                      <w:kern w:val="0"/>
+                      <w:szCs w:val="21"/>
                     </w:rPr>
-                  </m:ctrlPr>
-                </m:e>
-                <m:e>
+                    <m:t xml:space="preserve"> </m:t>
+                  </m:r>
                   <m:r>
                     <w:rPr>
-                      <w:rFonts w:ascii="Cambria Math" w:eastAsia="Cambria Math" w:hAnsi="Cambria Math" w:cs="Cambria Math"/>
-                      <w:color w:val="555555"/>
-                      <w:sz w:val="26"/>
-                      <w:szCs w:val="26"/>
-                      <w:shd w:val="clear" w:color="auto" w:fill="FFFFFF"/>
+                      <w:rFonts w:ascii="Cambria Math" w:hAnsi="Cambria Math" w:cs="Times New Roman"/>
+                      <w:kern w:val="0"/>
+                      <w:szCs w:val="21"/>
                     </w:rPr>
-                    <m:t>3</m:t>
-                  </m:r>
-                  <m:ctrlPr>
-                    <w:rPr>
-                      <w:rFonts w:ascii="Cambria Math" w:eastAsia="Cambria Math" w:hAnsi="Cambria Math" w:cs="Cambria Math"/>
-                      <w:i/>
-                      <w:color w:val="555555"/>
-                      <w:sz w:val="26"/>
-                      <w:szCs w:val="26"/>
-                      <w:shd w:val="clear" w:color="auto" w:fill="FFFFFF"/>
-                    </w:rPr>
-                  </m:ctrlPr>
-                </m:e>
-                <m:e>
-                  <m:r>
-                    <w:rPr>
-                      <w:rFonts w:ascii="Cambria Math" w:eastAsia="Cambria Math" w:hAnsi="Cambria Math" w:cs="Cambria Math"/>
-                      <w:color w:val="555555"/>
-                      <w:sz w:val="26"/>
-                      <w:szCs w:val="26"/>
-                      <w:shd w:val="clear" w:color="auto" w:fill="FFFFFF"/>
-                    </w:rPr>
-                    <m:t>5</m:t>
+                    <m:t>otherwise</m:t>
                   </m:r>
                 </m:e>
-              </m:mr>
-              <m:mr>
-                <m:e>
-                  <m:r>
-                    <w:rPr>
-                      <w:rFonts w:ascii="Cambria Math" w:hAnsi="Cambria Math"/>
-                      <w:color w:val="555555"/>
-                      <w:sz w:val="26"/>
-                      <w:szCs w:val="26"/>
-                      <w:shd w:val="clear" w:color="auto" w:fill="FFFFFF"/>
-                    </w:rPr>
-                    <m:t>1</m:t>
-                  </m:r>
-                </m:e>
-                <m:e>
-                  <m:r>
-                    <w:rPr>
-                      <w:rFonts w:ascii="Cambria Math" w:hAnsi="Cambria Math"/>
-                      <w:color w:val="555555"/>
-                      <w:sz w:val="26"/>
-                      <w:szCs w:val="26"/>
-                      <w:shd w:val="clear" w:color="auto" w:fill="FFFFFF"/>
-                    </w:rPr>
-                    <m:t>2</m:t>
-                  </m:r>
-                </m:e>
-                <m:e>
-                  <m:r>
-                    <w:rPr>
-                      <w:rFonts w:ascii="Cambria Math" w:hAnsi="Cambria Math"/>
-                      <w:color w:val="555555"/>
-                      <w:sz w:val="26"/>
-                      <w:szCs w:val="26"/>
-                      <w:shd w:val="clear" w:color="auto" w:fill="FFFFFF"/>
-                    </w:rPr>
-                    <m:t>4</m:t>
-                  </m:r>
-                  <m:ctrlPr>
-                    <w:rPr>
-                      <w:rFonts w:ascii="Cambria Math" w:eastAsia="Cambria Math" w:hAnsi="Cambria Math" w:cs="Cambria Math"/>
-                      <w:i/>
-                      <w:color w:val="555555"/>
-                      <w:sz w:val="26"/>
-                      <w:szCs w:val="26"/>
-                      <w:shd w:val="clear" w:color="auto" w:fill="FFFFFF"/>
-                    </w:rPr>
-                  </m:ctrlPr>
-                </m:e>
-                <m:e>
-                  <m:r>
-                    <w:rPr>
-                      <w:rFonts w:ascii="Cambria Math" w:eastAsia="Cambria Math" w:hAnsi="Cambria Math" w:cs="Cambria Math"/>
-                      <w:color w:val="555555"/>
-                      <w:sz w:val="26"/>
-                      <w:szCs w:val="26"/>
-                      <w:shd w:val="clear" w:color="auto" w:fill="FFFFFF"/>
-                    </w:rPr>
-                    <m:t>5</m:t>
-                  </m:r>
-                  <m:ctrlPr>
-                    <w:rPr>
-                      <w:rFonts w:ascii="Cambria Math" w:eastAsia="Cambria Math" w:hAnsi="Cambria Math" w:cs="Cambria Math"/>
-                      <w:i/>
-                      <w:color w:val="555555"/>
-                      <w:sz w:val="26"/>
-                      <w:szCs w:val="26"/>
-                      <w:shd w:val="clear" w:color="auto" w:fill="FFFFFF"/>
-                    </w:rPr>
-                  </m:ctrlPr>
-                </m:e>
-                <m:e>
-                  <m:r>
-                    <w:rPr>
-                      <w:rFonts w:ascii="Cambria Math" w:eastAsia="Cambria Math" w:hAnsi="Cambria Math" w:cs="Cambria Math"/>
-                      <w:color w:val="555555"/>
-                      <w:sz w:val="26"/>
-                      <w:szCs w:val="26"/>
-                      <w:shd w:val="clear" w:color="auto" w:fill="FFFFFF"/>
-                    </w:rPr>
-                    <m:t>6</m:t>
-                  </m:r>
-                </m:e>
-              </m:mr>
-            </m:m>
-          </m:e>
-        </m:d>
-      </m:oMath>
+              </m:eqArr>
+            </m:e>
+          </m:d>
+        </m:oMath>
+      </m:oMathPara>
     </w:p>
     <w:p>
       <w:pPr>
         <w:widowControl/>
-        <w:ind w:leftChars="200" w:left="420"/>
         <w:jc w:val="left"/>
         <w:rPr>
           <w:rFonts w:ascii="Times New Roman" w:hAnsi="Times New Roman" w:cs="Times New Roman"/>
@@ -1125,27 +1263,10 @@
           <w:szCs w:val="21"/>
         </w:rPr>
       </w:pPr>
-      <w:r>
-        <w:rPr>
-          <w:rFonts w:ascii="Times New Roman" w:hAnsi="Times New Roman" w:cs="Times New Roman"/>
-          <w:kern w:val="0"/>
-          <w:szCs w:val="21"/>
-        </w:rPr>
-        <w:t>ii. In the same way, we could find the number of the longest increasing subsequence (LIS) of the first row with backtracking skills that would be the max number of bridges if we consider in the second-row perspective</w:t>
-      </w:r>
-      <w:r>
-        <w:rPr>
-          <w:rFonts w:ascii="Times New Roman" w:hAnsi="Times New Roman" w:cs="Times New Roman" w:hint="eastAsia"/>
-          <w:kern w:val="0"/>
-          <w:szCs w:val="21"/>
-        </w:rPr>
-        <w:t>.</w:t>
-      </w:r>
     </w:p>
     <w:p>
       <w:pPr>
         <w:widowControl/>
-        <w:ind w:leftChars="200" w:left="420"/>
         <w:jc w:val="left"/>
         <w:rPr>
           <w:rFonts w:ascii="Times New Roman" w:hAnsi="Times New Roman" w:cs="Times New Roman"/>
@@ -1153,11 +1274,66 @@
           <w:szCs w:val="21"/>
         </w:rPr>
       </w:pPr>
+      <w:r>
+        <w:rPr>
+          <w:rFonts w:ascii="Times New Roman" w:hAnsi="Times New Roman" w:cs="Times New Roman" w:hint="eastAsia"/>
+          <w:kern w:val="0"/>
+          <w:szCs w:val="21"/>
+        </w:rPr>
+        <w:t>(</w:t>
+      </w:r>
+      <w:r>
+        <w:rPr>
+          <w:rFonts w:ascii="Times New Roman" w:hAnsi="Times New Roman" w:cs="Times New Roman"/>
+          <w:kern w:val="0"/>
+          <w:szCs w:val="21"/>
+        </w:rPr>
+        <w:t>3) Therefore, we could use a n</w:t>
+      </w:r>
+      <w:r>
+        <w:rPr>
+          <w:rFonts w:ascii="Times New Roman" w:hAnsi="Times New Roman" w:cs="Times New Roman" w:hint="eastAsia"/>
+          <w:kern w:val="0"/>
+          <w:szCs w:val="21"/>
+        </w:rPr>
+        <w:t>×</w:t>
+      </w:r>
+      <w:r>
+        <w:rPr>
+          <w:rFonts w:ascii="Times New Roman" w:hAnsi="Times New Roman" w:cs="Times New Roman" w:hint="eastAsia"/>
+          <w:kern w:val="0"/>
+          <w:szCs w:val="21"/>
+        </w:rPr>
+        <w:t>(</w:t>
+      </w:r>
+      <w:r>
+        <w:rPr>
+          <w:rFonts w:ascii="Times New Roman" w:hAnsi="Times New Roman" w:cs="Times New Roman"/>
+          <w:kern w:val="0"/>
+          <w:szCs w:val="21"/>
+        </w:rPr>
+        <w:t>n</w:t>
+      </w:r>
+      <w:r>
+        <w:rPr>
+          <w:rFonts w:ascii="Times New Roman" w:hAnsi="Times New Roman" w:cs="Times New Roman"/>
+          <w:kern w:val="0"/>
+          <w:szCs w:val="21"/>
+        </w:rPr>
+        <w:t>+</w:t>
+      </w:r>
+      <w:r>
+        <w:rPr>
+          <w:rFonts w:ascii="Times New Roman" w:hAnsi="Times New Roman" w:cs="Times New Roman"/>
+          <w:kern w:val="0"/>
+          <w:szCs w:val="21"/>
+        </w:rPr>
+        <w:t>1) table A to store the intermediate values, with form</w:t>
+      </w:r>
     </w:p>
     <w:p>
       <w:pPr>
         <w:widowControl/>
-        <w:ind w:leftChars="200" w:left="420"/>
         <w:jc w:val="left"/>
         <w:rPr>
           <w:rFonts w:ascii="Times New Roman" w:hAnsi="Times New Roman" w:cs="Times New Roman"/>
@@ -1167,35 +1343,59 @@
       </w:pPr>
       <w:r>
         <w:rPr>
-          <w:rFonts w:ascii="Times New Roman" w:hAnsi="Times New Roman" w:cs="Times New Roman" w:hint="eastAsia"/>
-          <w:kern w:val="0"/>
-          <w:szCs w:val="21"/>
-        </w:rPr>
-        <w:t>(</w:t>
-      </w:r>
-      <w:r>
-        <w:rPr>
-          <w:rFonts w:ascii="Times New Roman" w:hAnsi="Times New Roman" w:cs="Times New Roman"/>
-          <w:kern w:val="0"/>
-          <w:szCs w:val="21"/>
-        </w:rPr>
-        <w:t xml:space="preserve">3) The maximum of LIS results of the two perspectives above is the max number </w:t>
-      </w:r>
-      <w:r>
-        <w:rPr>
-          <w:rFonts w:ascii="Times New Roman" w:hAnsi="Times New Roman" w:cs="Times New Roman"/>
-          <w:kern w:val="0"/>
-          <w:szCs w:val="21"/>
-        </w:rPr>
-        <w:t>of</w:t>
-      </w:r>
-      <w:r>
-        <w:rPr>
-          <w:rFonts w:ascii="Times New Roman" w:hAnsi="Times New Roman" w:cs="Times New Roman"/>
-          <w:kern w:val="0"/>
-          <w:szCs w:val="21"/>
-        </w:rPr>
-        <w:t xml:space="preserve"> bridges we could build. </w:t>
+          <w:rFonts w:ascii="Times New Roman" w:hAnsi="Times New Roman" w:cs="Times New Roman"/>
+          <w:noProof/>
+          <w:kern w:val="0"/>
+          <w:szCs w:val="21"/>
+        </w:rPr>
+        <w:drawing>
+          <wp:inline distT="0" distB="0" distL="0" distR="0" wp14:anchorId="02C9A7A9" wp14:editId="0F771CFB">
+            <wp:extent cx="5274310" cy="1561796"/>
+            <wp:effectExtent l="0" t="0" r="2540" b="635"/>
+            <wp:docPr id="3" name="图片 3" descr="D:\Wechat\Wechat Files\WeChat Files\wxid_afdzw4pzbwwr12\FileStorage\Temp\1679275210800.png"/>
+            <wp:cNvGraphicFramePr>
+              <a:graphicFrameLocks xmlns:a="http://schemas.openxmlformats.org/drawingml/2006/main" noChangeAspect="1"/>
+            </wp:cNvGraphicFramePr>
+            <a:graphic xmlns:a="http://schemas.openxmlformats.org/drawingml/2006/main">
+              <a:graphicData uri="http://schemas.openxmlformats.org/drawingml/2006/picture">
+                <pic:pic xmlns:pic="http://schemas.openxmlformats.org/drawingml/2006/picture">
+                  <pic:nvPicPr>
+                    <pic:cNvPr id="0" name="Picture 1" descr="D:\Wechat\Wechat Files\WeChat Files\wxid_afdzw4pzbwwr12\FileStorage\Temp\1679275210800.png"/>
+                    <pic:cNvPicPr>
+                      <a:picLocks noChangeAspect="1" noChangeArrowheads="1"/>
+                    </pic:cNvPicPr>
+                  </pic:nvPicPr>
+                  <pic:blipFill>
+                    <a:blip r:embed="rId8">
+                      <a:extLst>
+                        <a:ext uri="{28A0092B-C50C-407E-A947-70E740481C1C}">
+                          <a14:useLocalDpi xmlns:a14="http://schemas.microsoft.com/office/drawing/2010/main" val="0"/>
+                        </a:ext>
+                      </a:extLst>
+                    </a:blip>
+                    <a:srcRect/>
+                    <a:stretch>
+                      <a:fillRect/>
+                    </a:stretch>
+                  </pic:blipFill>
+                  <pic:spPr bwMode="auto">
+                    <a:xfrm>
+                      <a:off x="0" y="0"/>
+                      <a:ext cx="5274310" cy="1561796"/>
+                    </a:xfrm>
+                    <a:prstGeom prst="rect">
+                      <a:avLst/>
+                    </a:prstGeom>
+                    <a:noFill/>
+                    <a:ln>
+                      <a:noFill/>
+                    </a:ln>
+                  </pic:spPr>
+                </pic:pic>
+              </a:graphicData>
+            </a:graphic>
+          </wp:inline>
+        </w:drawing>
       </w:r>
     </w:p>
     <w:p>
@@ -1204,6 +1404,125 @@
         <w:jc w:val="left"/>
         <w:rPr>
           <w:rFonts w:ascii="Times New Roman" w:hAnsi="Times New Roman" w:cs="Times New Roman"/>
+          <w:kern w:val="0"/>
+          <w:szCs w:val="21"/>
+        </w:rPr>
+      </w:pPr>
+      <w:r>
+        <w:rPr>
+          <w:rFonts w:ascii="Times New Roman" w:hAnsi="Times New Roman" w:cs="Times New Roman"/>
+          <w:kern w:val="0"/>
+          <w:szCs w:val="21"/>
+        </w:rPr>
+        <w:t xml:space="preserve">, and the value that we would like to find as result is </w:t>
+      </w:r>
+      <w:proofErr w:type="gramStart"/>
+      <w:r>
+        <w:rPr>
+          <w:rFonts w:ascii="Times New Roman" w:hAnsi="Times New Roman" w:cs="Times New Roman"/>
+          <w:kern w:val="0"/>
+          <w:szCs w:val="21"/>
+        </w:rPr>
+        <w:t>A[</w:t>
+      </w:r>
+      <w:proofErr w:type="gramEnd"/>
+      <w:r>
+        <w:rPr>
+          <w:rFonts w:ascii="Times New Roman" w:hAnsi="Times New Roman" w:cs="Times New Roman"/>
+          <w:kern w:val="0"/>
+          <w:szCs w:val="21"/>
+        </w:rPr>
+        <w:t>n, n</w:t>
+      </w:r>
+      <w:r>
+        <w:rPr>
+          <w:rFonts w:ascii="Times New Roman" w:hAnsi="Times New Roman" w:cs="Times New Roman"/>
+          <w:kern w:val="0"/>
+          <w:szCs w:val="21"/>
+        </w:rPr>
+        <w:t>+</w:t>
+      </w:r>
+      <w:r>
+        <w:rPr>
+          <w:rFonts w:ascii="Times New Roman" w:hAnsi="Times New Roman" w:cs="Times New Roman"/>
+          <w:kern w:val="0"/>
+          <w:szCs w:val="21"/>
+        </w:rPr>
+        <w:t xml:space="preserve">1]. </w:t>
+      </w:r>
+    </w:p>
+    <w:p>
+      <w:pPr>
+        <w:widowControl/>
+        <w:jc w:val="left"/>
+        <w:rPr>
+          <w:rFonts w:ascii="Times New Roman" w:hAnsi="Times New Roman" w:cs="Times New Roman"/>
+          <w:kern w:val="0"/>
+          <w:szCs w:val="21"/>
+        </w:rPr>
+      </w:pPr>
+    </w:p>
+    <w:p>
+      <w:pPr>
+        <w:widowControl/>
+        <w:jc w:val="left"/>
+        <w:rPr>
+          <w:rFonts w:ascii="Times New Roman" w:hAnsi="Times New Roman" w:cs="Times New Roman" w:hint="eastAsia"/>
+          <w:kern w:val="0"/>
+          <w:szCs w:val="21"/>
+        </w:rPr>
+      </w:pPr>
+      <w:r>
+        <w:rPr>
+          <w:rFonts w:ascii="Times New Roman" w:hAnsi="Times New Roman" w:cs="Times New Roman" w:hint="eastAsia"/>
+          <w:kern w:val="0"/>
+          <w:szCs w:val="21"/>
+        </w:rPr>
+        <w:t>(</w:t>
+      </w:r>
+      <w:r>
+        <w:rPr>
+          <w:rFonts w:ascii="Times New Roman" w:hAnsi="Times New Roman" w:cs="Times New Roman"/>
+          <w:kern w:val="0"/>
+          <w:szCs w:val="21"/>
+        </w:rPr>
+        <w:t xml:space="preserve">4) As LIS algorithm with dynamic programming has run time O(n^2), our algorithm is </w:t>
+      </w:r>
+      <w:proofErr w:type="gramStart"/>
+      <w:r>
+        <w:rPr>
+          <w:rFonts w:ascii="Times New Roman" w:hAnsi="Times New Roman" w:cs="Times New Roman"/>
+          <w:kern w:val="0"/>
+          <w:szCs w:val="21"/>
+        </w:rPr>
+        <w:t>O(</w:t>
+      </w:r>
+      <w:proofErr w:type="spellStart"/>
+      <w:proofErr w:type="gramEnd"/>
+      <w:r>
+        <w:rPr>
+          <w:rFonts w:ascii="Times New Roman" w:hAnsi="Times New Roman" w:cs="Times New Roman"/>
+          <w:kern w:val="0"/>
+          <w:szCs w:val="21"/>
+        </w:rPr>
+        <w:t>logn</w:t>
+      </w:r>
+      <w:proofErr w:type="spellEnd"/>
+      <w:r>
+        <w:rPr>
+          <w:rFonts w:ascii="Times New Roman" w:hAnsi="Times New Roman" w:cs="Times New Roman"/>
+          <w:kern w:val="0"/>
+          <w:szCs w:val="21"/>
+        </w:rPr>
+        <w:t xml:space="preserve"> + n^2) = O(n^2). </w:t>
+      </w:r>
+    </w:p>
+    <w:p>
+      <w:pPr>
+        <w:widowControl/>
+        <w:jc w:val="left"/>
+        <w:rPr>
+          <w:rFonts w:ascii="Times New Roman" w:hAnsi="Times New Roman" w:cs="Times New Roman" w:hint="eastAsia"/>
           <w:kern w:val="0"/>
           <w:szCs w:val="21"/>
         </w:rPr>
@@ -1229,16 +1548,16 @@
         <mc:AlternateContent>
           <mc:Choice Requires="wps">
             <w:drawing>
-              <wp:anchor distT="0" distB="0" distL="114300" distR="114300" simplePos="0" relativeHeight="251659264" behindDoc="0" locked="0" layoutInCell="1" allowOverlap="1" wp14:anchorId="0B0CDF5B" wp14:editId="15C8D0DB">
+              <wp:anchor distT="0" distB="0" distL="114300" distR="114300" simplePos="0" relativeHeight="251659264" behindDoc="0" locked="0" layoutInCell="1" allowOverlap="1" wp14:anchorId="0B0CDF5B" wp14:editId="6F964667">
                 <wp:simplePos x="0" y="0"/>
                 <wp:positionH relativeFrom="column">
-                  <wp:posOffset>40640</wp:posOffset>
+                  <wp:posOffset>41275</wp:posOffset>
                 </wp:positionH>
                 <wp:positionV relativeFrom="paragraph">
-                  <wp:posOffset>222250</wp:posOffset>
+                  <wp:posOffset>221615</wp:posOffset>
                 </wp:positionV>
-                <wp:extent cx="5292725" cy="1805305"/>
-                <wp:effectExtent l="0" t="0" r="22225" b="23495"/>
+                <wp:extent cx="5292725" cy="1426845"/>
+                <wp:effectExtent l="0" t="0" r="22225" b="20955"/>
                 <wp:wrapTopAndBottom/>
                 <wp:docPr id="7" name="文本框 7"/>
                 <wp:cNvGraphicFramePr/>
@@ -1249,7 +1568,7 @@
                       <wps:spPr>
                         <a:xfrm>
                           <a:off x="0" y="0"/>
-                          <a:ext cx="5292725" cy="1805305"/>
+                          <a:ext cx="5292725" cy="1426845"/>
                         </a:xfrm>
                         <a:prstGeom prst="roundRect">
                           <a:avLst>
@@ -1374,7 +1693,7 @@
                               <w:rPr>
                                 <w:rFonts w:ascii="Consolas" w:hAnsi="Consolas"/>
                               </w:rPr>
-                              <w:t xml:space="preserve">ount1 = </w:t>
+                              <w:t xml:space="preserve">ount = </w:t>
                             </w:r>
                             <w:proofErr w:type="gramStart"/>
                             <w:r>
@@ -1430,143 +1749,13 @@
                                 <w:rFonts w:ascii="Consolas" w:hAnsi="Consolas"/>
                               </w:rPr>
                               <w:tab/>
-                            </w:r>
-                            <w:proofErr w:type="spellStart"/>
-                            <w:r>
-                              <w:rPr>
-                                <w:rFonts w:ascii="Consolas" w:hAnsi="Consolas"/>
-                              </w:rPr>
-                              <w:t>sortedMatrix</w:t>
-                            </w:r>
-                            <w:proofErr w:type="spellEnd"/>
-                            <w:r>
-                              <w:rPr>
-                                <w:rFonts w:ascii="Consolas" w:hAnsi="Consolas"/>
-                              </w:rPr>
-                              <w:t xml:space="preserve"> = </w:t>
-                            </w:r>
-                            <w:proofErr w:type="gramStart"/>
-                            <w:r>
-                              <w:rPr>
-                                <w:rFonts w:ascii="Consolas" w:hAnsi="Consolas"/>
-                                <w:b/>
-                              </w:rPr>
-                              <w:t>sort</w:t>
+                              <w:t xml:space="preserve">return </w:t>
                             </w:r>
                             <w:r>
                               <w:rPr>
                                 <w:rFonts w:ascii="Consolas" w:hAnsi="Consolas"/>
                               </w:rPr>
-                              <w:t>(</w:t>
-                            </w:r>
-                            <w:proofErr w:type="gramEnd"/>
-                            <w:r>
-                              <w:rPr>
-                                <w:rFonts w:ascii="Consolas" w:hAnsi="Consolas"/>
-                              </w:rPr>
-                              <w:t>x, row=2)</w:t>
-                            </w:r>
-                          </w:p>
-                          <w:p>
-                            <w:pPr>
-                              <w:rPr>
-                                <w:rFonts w:ascii="Consolas" w:hAnsi="Consolas"/>
-                              </w:rPr>
-                            </w:pPr>
-                            <w:r>
-                              <w:rPr>
-                                <w:rFonts w:ascii="Consolas" w:hAnsi="Consolas"/>
-                              </w:rPr>
-                              <w:tab/>
-                            </w:r>
-                            <w:r>
-                              <w:rPr>
-                                <w:rFonts w:ascii="Consolas" w:hAnsi="Consolas"/>
-                              </w:rPr>
-                              <w:t>c</w:t>
-                            </w:r>
-                            <w:r>
-                              <w:rPr>
-                                <w:rFonts w:ascii="Consolas" w:hAnsi="Consolas"/>
-                              </w:rPr>
-                              <w:t xml:space="preserve">ount2 = </w:t>
-                            </w:r>
-                            <w:proofErr w:type="gramStart"/>
-                            <w:r>
-                              <w:rPr>
-                                <w:rFonts w:ascii="Consolas" w:hAnsi="Consolas"/>
-                                <w:b/>
-                              </w:rPr>
-                              <w:t>LIS</w:t>
-                            </w:r>
-                            <w:r>
-                              <w:rPr>
-                                <w:rFonts w:ascii="Consolas" w:hAnsi="Consolas"/>
-                              </w:rPr>
-                              <w:t>(</w:t>
-                            </w:r>
-                            <w:proofErr w:type="spellStart"/>
-                            <w:proofErr w:type="gramEnd"/>
-                            <w:r>
-                              <w:rPr>
-                                <w:rFonts w:ascii="Consolas" w:hAnsi="Consolas"/>
-                              </w:rPr>
-                              <w:t>sortedMatrix</w:t>
-                            </w:r>
-                            <w:proofErr w:type="spellEnd"/>
-                            <w:r>
-                              <w:rPr>
-                                <w:rFonts w:ascii="Consolas" w:hAnsi="Consolas"/>
-                              </w:rPr>
-                              <w:t>[1,:])</w:t>
-                            </w:r>
-                          </w:p>
-                          <w:p>
-                            <w:pPr>
-                              <w:rPr>
-                                <w:rFonts w:ascii="Consolas" w:hAnsi="Consolas"/>
-                              </w:rPr>
-                            </w:pPr>
-                            <w:r>
-                              <w:rPr>
-                                <w:rFonts w:ascii="Consolas" w:hAnsi="Consolas"/>
-                              </w:rPr>
-                              <w:tab/>
-                            </w:r>
-                          </w:p>
-                          <w:p>
-                            <w:pPr>
-                              <w:rPr>
-                                <w:rFonts w:ascii="Consolas" w:hAnsi="Consolas"/>
-                              </w:rPr>
-                            </w:pPr>
-                            <w:r>
-                              <w:rPr>
-                                <w:rFonts w:ascii="Consolas" w:hAnsi="Consolas"/>
-                              </w:rPr>
-                              <w:tab/>
-                              <w:t xml:space="preserve">return </w:t>
-                            </w:r>
-                            <w:proofErr w:type="gramStart"/>
-                            <w:r>
-                              <w:rPr>
-                                <w:rFonts w:ascii="Consolas" w:hAnsi="Consolas"/>
-                                <w:b/>
-                              </w:rPr>
-                              <w:t>max</w:t>
-                            </w:r>
-                            <w:r>
-                              <w:rPr>
-                                <w:rFonts w:ascii="Consolas" w:hAnsi="Consolas"/>
-                              </w:rPr>
-                              <w:t>(</w:t>
-                            </w:r>
-                            <w:proofErr w:type="gramEnd"/>
-                            <w:r>
-                              <w:rPr>
-                                <w:rFonts w:ascii="Consolas" w:hAnsi="Consolas"/>
-                              </w:rPr>
-                              <w:t>count1, count2)</w:t>
+                              <w:t>count</w:t>
                             </w:r>
                           </w:p>
                           <w:p>
@@ -1598,7 +1787,7 @@
           </mc:Choice>
           <mc:Fallback>
             <w:pict>
-              <v:roundrect w14:anchorId="0B0CDF5B" id="文本框 7" o:spid="_x0000_s1026" style="position:absolute;margin-left:3.2pt;margin-top:17.5pt;width:416.75pt;height:142.15pt;z-index:251659264;visibility:visible;mso-wrap-style:square;mso-width-percent:0;mso-height-percent:0;mso-wrap-distance-left:9pt;mso-wrap-distance-top:0;mso-wrap-distance-right:9pt;mso-wrap-distance-bottom:0;mso-position-horizontal:absolute;mso-position-horizontal-relative:text;mso-position-vertical:absolute;mso-position-vertical-relative:text;mso-width-percent:0;mso-height-percent:0;mso-width-relative:margin;mso-height-relative:margin;v-text-anchor:top" arcsize="3702f" o:gfxdata="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" fillcolor="white [3201]" strokecolor="black [3213]" strokeweight="1pt">
+              <v:roundrect w14:anchorId="0B0CDF5B" id="文本框 7" o:spid="_x0000_s1026" style="position:absolute;margin-left:3.25pt;margin-top:17.45pt;width:416.75pt;height:112.35pt;z-index:251659264;visibility:visible;mso-wrap-style:square;mso-width-percent:0;mso-height-percent:0;mso-wrap-distance-left:9pt;mso-wrap-distance-top:0;mso-wrap-distance-right:9pt;mso-wrap-distance-bottom:0;mso-position-horizontal:absolute;mso-position-horizontal-relative:text;mso-position-vertical:absolute;mso-position-vertical-relative:text;mso-width-percent:0;mso-height-percent:0;mso-width-relative:margin;mso-height-relative:margin;v-text-anchor:top" arcsize="3702f" o:gfxdata="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" fillcolor="white [3201]" strokecolor="black [3213]" strokeweight="1pt">
                 <v:textbox>
                   <w:txbxContent>
                     <w:p>
@@ -1708,7 +1897,7 @@
                         <w:rPr>
                           <w:rFonts w:ascii="Consolas" w:hAnsi="Consolas"/>
                         </w:rPr>
-                        <w:t xml:space="preserve">ount1 = </w:t>
+                        <w:t xml:space="preserve">ount = </w:t>
                       </w:r>
                       <w:proofErr w:type="gramStart"/>
                       <w:r>
@@ -1764,143 +1953,13 @@
                           <w:rFonts w:ascii="Consolas" w:hAnsi="Consolas"/>
                         </w:rPr>
                         <w:tab/>
-                      </w:r>
-                      <w:proofErr w:type="spellStart"/>
-                      <w:r>
-                        <w:rPr>
-                          <w:rFonts w:ascii="Consolas" w:hAnsi="Consolas"/>
-                        </w:rPr>
-                        <w:t>sortedMatrix</w:t>
-                      </w:r>
-                      <w:proofErr w:type="spellEnd"/>
-                      <w:r>
-                        <w:rPr>
-                          <w:rFonts w:ascii="Consolas" w:hAnsi="Consolas"/>
-                        </w:rPr>
-                        <w:t xml:space="preserve"> = </w:t>
-                      </w:r>
-                      <w:proofErr w:type="gramStart"/>
-                      <w:r>
-                        <w:rPr>
-                          <w:rFonts w:ascii="Consolas" w:hAnsi="Consolas"/>
-                          <w:b/>
-                        </w:rPr>
-                        <w:t>sort</w:t>
+                        <w:t xml:space="preserve">return </w:t>
                       </w:r>
                       <w:r>
                         <w:rPr>
                           <w:rFonts w:ascii="Consolas" w:hAnsi="Consolas"/>
                         </w:rPr>
-                        <w:t>(</w:t>
-                      </w:r>
-                      <w:proofErr w:type="gramEnd"/>
-                      <w:r>
-                        <w:rPr>
-                          <w:rFonts w:ascii="Consolas" w:hAnsi="Consolas"/>
-                        </w:rPr>
-                        <w:t>x, row=2)</w:t>
-                      </w:r>
-                    </w:p>
-                    <w:p>
-                      <w:pPr>
-                        <w:rPr>
-                          <w:rFonts w:ascii="Consolas" w:hAnsi="Consolas"/>
-                        </w:rPr>
-                      </w:pPr>
-                      <w:r>
-                        <w:rPr>
-                          <w:rFonts w:ascii="Consolas" w:hAnsi="Consolas"/>
-                        </w:rPr>
-                        <w:tab/>
-                      </w:r>
-                      <w:r>
-                        <w:rPr>
-                          <w:rFonts w:ascii="Consolas" w:hAnsi="Consolas"/>
-                        </w:rPr>
-                        <w:t>c</w:t>
-                      </w:r>
-                      <w:r>
-                        <w:rPr>
-                          <w:rFonts w:ascii="Consolas" w:hAnsi="Consolas"/>
-                        </w:rPr>
-                        <w:t xml:space="preserve">ount2 = </w:t>
-                      </w:r>
-                      <w:proofErr w:type="gramStart"/>
-                      <w:r>
-                        <w:rPr>
-                          <w:rFonts w:ascii="Consolas" w:hAnsi="Consolas"/>
-                          <w:b/>
-                        </w:rPr>
-                        <w:t>LIS</w:t>
-                      </w:r>
-                      <w:r>
-                        <w:rPr>
-                          <w:rFonts w:ascii="Consolas" w:hAnsi="Consolas"/>
-                        </w:rPr>
-                        <w:t>(</w:t>
-                      </w:r>
-                      <w:proofErr w:type="spellStart"/>
-                      <w:proofErr w:type="gramEnd"/>
-                      <w:r>
-                        <w:rPr>
-                          <w:rFonts w:ascii="Consolas" w:hAnsi="Consolas"/>
-                        </w:rPr>
-                        <w:t>sortedMatrix</w:t>
-                      </w:r>
-                      <w:proofErr w:type="spellEnd"/>
-                      <w:r>
-                        <w:rPr>
-                          <w:rFonts w:ascii="Consolas" w:hAnsi="Consolas"/>
-                        </w:rPr>
-                        <w:t>[1,:])</w:t>
-                      </w:r>
-                    </w:p>
-                    <w:p>
-                      <w:pPr>
-                        <w:rPr>
-                          <w:rFonts w:ascii="Consolas" w:hAnsi="Consolas"/>
-                        </w:rPr>
-                      </w:pPr>
-                      <w:r>
-                        <w:rPr>
-                          <w:rFonts w:ascii="Consolas" w:hAnsi="Consolas"/>
-                        </w:rPr>
-                        <w:tab/>
-                      </w:r>
-                    </w:p>
-                    <w:p>
-                      <w:pPr>
-                        <w:rPr>
-                          <w:rFonts w:ascii="Consolas" w:hAnsi="Consolas"/>
-                        </w:rPr>
-                      </w:pPr>
-                      <w:r>
-                        <w:rPr>
-                          <w:rFonts w:ascii="Consolas" w:hAnsi="Consolas"/>
-                        </w:rPr>
-                        <w:tab/>
-                        <w:t xml:space="preserve">return </w:t>
-                      </w:r>
-                      <w:proofErr w:type="gramStart"/>
-                      <w:r>
-                        <w:rPr>
-                          <w:rFonts w:ascii="Consolas" w:hAnsi="Consolas"/>
-                          <w:b/>
-                        </w:rPr>
-                        <w:t>max</w:t>
-                      </w:r>
-                      <w:r>
-                        <w:rPr>
-                          <w:rFonts w:ascii="Consolas" w:hAnsi="Consolas"/>
-                        </w:rPr>
-                        <w:t>(</w:t>
-                      </w:r>
-                      <w:proofErr w:type="gramEnd"/>
-                      <w:r>
-                        <w:rPr>
-                          <w:rFonts w:ascii="Consolas" w:hAnsi="Consolas"/>
-                        </w:rPr>
-                        <w:t>count1, count2)</w:t>
+                        <w:t>count</w:t>
                       </w:r>
                     </w:p>
                     <w:p>
@@ -1932,11 +1991,13 @@
         <w:widowControl/>
         <w:jc w:val="left"/>
         <w:rPr>
-          <w:rFonts w:ascii="Times New Roman" w:hAnsi="Times New Roman" w:cs="Times New Roman"/>
-          <w:kern w:val="0"/>
-          <w:szCs w:val="21"/>
-        </w:rPr>
-      </w:pPr>
+          <w:rFonts w:ascii="Times New Roman" w:hAnsi="Times New Roman" w:cs="Times New Roman" w:hint="eastAsia"/>
+          <w:kern w:val="0"/>
+          <w:szCs w:val="21"/>
+        </w:rPr>
+      </w:pPr>
+      <w:bookmarkStart w:id="0" w:name="_GoBack"/>
+      <w:bookmarkEnd w:id="0"/>
     </w:p>
     <w:p>
       <w:pPr>
@@ -2162,7 +2223,7 @@
                     </pic:cNvPicPr>
                   </pic:nvPicPr>
                   <pic:blipFill>
-                    <a:blip r:embed="rId8" cstate="print">
+                    <a:blip r:embed="rId9" cstate="print">
                       <a:extLst>
                         <a:ext uri="{28A0092B-C50C-407E-A947-70E740481C1C}">
                           <a14:useLocalDpi xmlns:a14="http://schemas.microsoft.com/office/drawing/2010/main" val="0"/>
@@ -2223,23 +2284,7 @@
           <w:kern w:val="0"/>
           <w:szCs w:val="21"/>
         </w:rPr>
-        <w:t xml:space="preserve"> node to the kth node (shown in blue line), we then could only build bridges that starts from node i+1 and goes to nodes k and nodes to the right of k (node &gt;= k), as shown with red lines. We can’t connect node i+1 with any node less than k below, as shown with green lines. Therefore, we are actually requiring a non-decreasing subsequence in the row below, and the maximum number of bridges is the length of this </w:t>
-      </w:r>
-      <w:r>
-        <w:rPr>
-          <w:rFonts w:ascii="Times New Roman" w:hAnsi="Times New Roman" w:cs="Times New Roman"/>
-          <w:kern w:val="0"/>
-          <w:szCs w:val="21"/>
-        </w:rPr>
-        <w:t>non-decreasing subsequence</w:t>
-      </w:r>
-      <w:r>
-        <w:rPr>
-          <w:rFonts w:ascii="Times New Roman" w:hAnsi="Times New Roman" w:cs="Times New Roman"/>
-          <w:kern w:val="0"/>
-          <w:szCs w:val="21"/>
-        </w:rPr>
-        <w:t xml:space="preserve">. </w:t>
+        <w:t xml:space="preserve"> node to the kth node (shown in blue line), we then could only build bridges that starts from node i+1 and goes to nodes k and nodes to the right of k (node &gt;= k), as shown with red lines. We can’t connect node i+1 with any node less than k below, as shown with green lines. Therefore, we are actually requiring a non-decreasing subsequence in the row below, and the maximum number of bridges is the length of this non-decreasing subsequence. </w:t>
       </w:r>
     </w:p>
     <w:p>
@@ -2263,83 +2308,17 @@
           <w:szCs w:val="21"/>
         </w:rPr>
       </w:pPr>
-      <w:r>
-        <w:rPr>
-          <w:rFonts w:ascii="Times New Roman" w:hAnsi="Times New Roman" w:cs="Times New Roman" w:hint="eastAsia"/>
-          <w:kern w:val="0"/>
-          <w:szCs w:val="21"/>
-        </w:rPr>
-        <w:t>3</w:t>
-      </w:r>
-      <w:r>
-        <w:rPr>
-          <w:rFonts w:ascii="Times New Roman" w:hAnsi="Times New Roman" w:cs="Times New Roman"/>
-          <w:kern w:val="0"/>
-          <w:szCs w:val="21"/>
-        </w:rPr>
-        <w:t>. Why using two LIS for both rows?</w:t>
-      </w:r>
     </w:p>
     <w:p>
       <w:pPr>
         <w:widowControl/>
         <w:jc w:val="left"/>
         <w:rPr>
-          <w:rFonts w:ascii="Times New Roman" w:hAnsi="Times New Roman" w:cs="Times New Roman" w:hint="eastAsia"/>
-          <w:kern w:val="0"/>
-          <w:szCs w:val="21"/>
-        </w:rPr>
-      </w:pPr>
-      <w:r>
-        <w:rPr>
-          <w:rFonts w:ascii="Times New Roman" w:hAnsi="Times New Roman" w:cs="Times New Roman" w:hint="eastAsia"/>
-          <w:kern w:val="0"/>
-          <w:szCs w:val="21"/>
-        </w:rPr>
-        <w:t>A</w:t>
-      </w:r>
-      <w:r>
-        <w:rPr>
-          <w:rFonts w:ascii="Times New Roman" w:hAnsi="Times New Roman" w:cs="Times New Roman"/>
-          <w:kern w:val="0"/>
-          <w:szCs w:val="21"/>
-        </w:rPr>
-        <w:t xml:space="preserve">nswer: As there may be repeated nodes for the bridges (e.g. (1,2) and (2,2)), the </w:t>
-      </w:r>
-      <w:r>
-        <w:rPr>
-          <w:rFonts w:ascii="Times New Roman" w:hAnsi="Times New Roman" w:cs="Times New Roman"/>
-          <w:kern w:val="0"/>
-          <w:szCs w:val="21"/>
-        </w:rPr>
-        <w:t xml:space="preserve">maximum number of </w:t>
-      </w:r>
-      <w:r>
-        <w:rPr>
-          <w:rFonts w:ascii="Times New Roman" w:hAnsi="Times New Roman" w:cs="Times New Roman"/>
-          <w:kern w:val="0"/>
-          <w:szCs w:val="21"/>
-        </w:rPr>
-        <w:t xml:space="preserve">bridges that we come through with </w:t>
-      </w:r>
-      <w:r>
-        <w:rPr>
-          <w:rFonts w:ascii="Times New Roman" w:hAnsi="Times New Roman" w:cs="Times New Roman"/>
-          <w:kern w:val="0"/>
-          <w:szCs w:val="21"/>
-        </w:rPr>
-        <w:t>sorting one row and do LIS on the other might be different. While we are looking for the global maximum number of bridges, we should do two LIS and take the maximum of the outcomes as the final result</w:t>
-      </w:r>
-      <w:bookmarkStart w:id="0" w:name="_GoBack"/>
-      <w:bookmarkEnd w:id="0"/>
-      <w:r>
-        <w:rPr>
-          <w:rFonts w:ascii="Times New Roman" w:hAnsi="Times New Roman" w:cs="Times New Roman"/>
-          <w:kern w:val="0"/>
-          <w:szCs w:val="21"/>
-        </w:rPr>
-        <w:t xml:space="preserve">. </w:t>
-      </w:r>
+          <w:rFonts w:ascii="Times New Roman" w:hAnsi="Times New Roman" w:cs="Times New Roman"/>
+          <w:kern w:val="0"/>
+          <w:szCs w:val="21"/>
+        </w:rPr>
+      </w:pPr>
     </w:p>
     <w:p>
       <w:pPr>
@@ -2352,30 +2331,8 @@
         </w:rPr>
       </w:pPr>
     </w:p>
-    <w:p>
-      <w:pPr>
-        <w:widowControl/>
-        <w:jc w:val="left"/>
-        <w:rPr>
-          <w:rFonts w:ascii="Times New Roman" w:hAnsi="Times New Roman" w:cs="Times New Roman" w:hint="eastAsia"/>
-          <w:kern w:val="0"/>
-          <w:szCs w:val="21"/>
-        </w:rPr>
-      </w:pPr>
-    </w:p>
-    <w:p>
-      <w:pPr>
-        <w:widowControl/>
-        <w:jc w:val="left"/>
-        <w:rPr>
-          <w:rFonts w:ascii="Times New Roman" w:hAnsi="Times New Roman" w:cs="Times New Roman"/>
-          <w:kern w:val="0"/>
-          <w:szCs w:val="21"/>
-        </w:rPr>
-      </w:pPr>
-    </w:p>
     <w:sectPr>
-      <w:headerReference w:type="default" r:id="rId9"/>
+      <w:headerReference w:type="default" r:id="rId10"/>
       <w:type w:val="continuous"/>
       <w:pgSz w:w="11906" w:h="16838"/>
       <w:pgMar w:top="1440" w:right="1800" w:bottom="1440" w:left="1800" w:header="851" w:footer="992" w:gutter="0"/>

</xml_diff>